<commit_message>
feat(resume): updates about me on resume
</commit_message>
<xml_diff>
--- a/word_files/Brad Tudor - Resume - 5-9-23.docx
+++ b/word_files/Brad Tudor - Resume - 5-9-23.docx
@@ -63,7 +63,7 @@
           </mc:Choice>
           <mc:Fallback>
             <w:pict>
-              <v:line id="_x0000_s1026" style="visibility:visible;position:absolute;margin-left:-13.9pt;margin-top:24.9pt;width:577.5pt;height:2.2pt;z-index:251659264;mso-position-horizontal:absolute;mso-position-horizontal-relative:text;mso-position-vertical:absolute;mso-position-vertical-relative:line;mso-wrap-distance-left:0.0pt;mso-wrap-distance-top:0.0pt;mso-wrap-distance-right:0.0pt;mso-wrap-distance-bottom:0.0pt;">
+              <v:line id="_x0000_s1026" style="visibility:visible;position:absolute;margin-left:-13.9pt;margin-top:24.9pt;width:577.5pt;height:2.3pt;z-index:251659264;mso-position-horizontal:absolute;mso-position-horizontal-relative:text;mso-position-vertical:absolute;mso-position-vertical-relative:line;mso-wrap-distance-left:0.0pt;mso-wrap-distance-top:0.0pt;mso-wrap-distance-right:0.0pt;mso-wrap-distance-bottom:0.0pt;">
                 <v:fill on="f"/>
                 <v:stroke filltype="solid" color="#000000" opacity="100.0%" weight="2.2pt" dashstyle="solid" endcap="flat" joinstyle="round" linestyle="single" startarrow="none" startarrowwidth="medium" startarrowlength="medium" endarrow="none" endarrowwidth="medium" endarrowlength="medium"/>
                 <w10:wrap type="none" side="bothSides" anchorx="text"/>
@@ -221,7 +221,7 @@
           </mc:Choice>
           <mc:Fallback>
             <w:pict>
-              <v:line id="_x0000_s1027" style="visibility:visible;position:absolute;margin-left:-13.9pt;margin-top:-5.1pt;width:577.5pt;height:2.2pt;z-index:251660288;mso-position-horizontal:absolute;mso-position-horizontal-relative:text;mso-position-vertical:absolute;mso-position-vertical-relative:line;mso-wrap-distance-left:0.0pt;mso-wrap-distance-top:0.0pt;mso-wrap-distance-right:0.0pt;mso-wrap-distance-bottom:0.0pt;">
+              <v:line id="_x0000_s1027" style="visibility:visible;position:absolute;margin-left:-13.9pt;margin-top:-5.1pt;width:577.5pt;height:2.3pt;z-index:251660288;mso-position-horizontal:absolute;mso-position-horizontal-relative:text;mso-position-vertical:absolute;mso-position-vertical-relative:line;mso-wrap-distance-left:0.0pt;mso-wrap-distance-top:0.0pt;mso-wrap-distance-right:0.0pt;mso-wrap-distance-bottom:0.0pt;">
                 <v:fill on="f"/>
                 <v:stroke filltype="solid" color="#000000" opacity="100.0%" weight="2.2pt" dashstyle="solid" endcap="flat" joinstyle="round" linestyle="single" startarrow="none" startarrowwidth="medium" startarrowlength="medium" endarrow="none" endarrowwidth="medium" endarrowlength="medium"/>
                 <w10:wrap type="none" side="bothSides" anchorx="text"/>
@@ -303,186 +303,20 @@
         <w:rPr>
           <w:rStyle w:val="None"/>
           <w:rFonts w:ascii="Times New Roman" w:cs="Times New Roman" w:hAnsi="Times New Roman" w:eastAsia="Times New Roman"/>
-          <w:b w:val="1"/>
-          <w:bCs w:val="1"/>
-          <w:sz w:val="21"/>
-          <w:szCs w:val="21"/>
-        </w:rPr>
-      </w:pPr>
-      <w:r>
-        <w:rPr>
-          <w:rStyle w:val="None"/>
-          <w:rFonts w:ascii="Times New Roman" w:hAnsi="Times New Roman"/>
-          <w:b w:val="1"/>
-          <w:bCs w:val="1"/>
-          <w:sz w:val="21"/>
-          <w:szCs w:val="21"/>
-          <w:rtl w:val="0"/>
-          <w:lang w:val="en-US"/>
-        </w:rPr>
-        <w:t>Full-Stack Developer:</w:t>
-      </w:r>
-    </w:p>
-    <w:p>
-      <w:pPr>
-        <w:pStyle w:val="Body"/>
-        <w:spacing w:after="0" w:line="240" w:lineRule="auto"/>
-        <w:rPr>
-          <w:rStyle w:val="None"/>
-          <w:rFonts w:ascii="Times New Roman" w:cs="Times New Roman" w:hAnsi="Times New Roman" w:eastAsia="Times New Roman"/>
-          <w:sz w:val="21"/>
-          <w:szCs w:val="21"/>
-        </w:rPr>
-      </w:pPr>
-      <w:r>
-        <w:rPr>
-          <w:rStyle w:val="None"/>
-          <w:rFonts w:ascii="Times New Roman" w:hAnsi="Times New Roman"/>
-          <w:sz w:val="21"/>
-          <w:szCs w:val="21"/>
-          <w:rtl w:val="0"/>
-          <w:lang w:val="en-US"/>
-        </w:rPr>
-        <w:t xml:space="preserve">Successfully built out several platforms as a </w:t>
-      </w:r>
-      <w:r>
-        <w:rPr>
-          <w:rStyle w:val="None"/>
-          <w:rFonts w:ascii="Times New Roman" w:hAnsi="Times New Roman"/>
-          <w:sz w:val="21"/>
-          <w:szCs w:val="21"/>
-          <w:rtl w:val="0"/>
-          <w:lang w:val="en-US"/>
-        </w:rPr>
-        <w:t>full-stack</w:t>
-      </w:r>
-      <w:r>
-        <w:rPr>
-          <w:rStyle w:val="None"/>
-          <w:rFonts w:ascii="Times New Roman" w:hAnsi="Times New Roman"/>
-          <w:sz w:val="21"/>
-          <w:szCs w:val="21"/>
-          <w:rtl w:val="0"/>
-          <w:lang w:val="en-US"/>
-        </w:rPr>
-        <w:t xml:space="preserve"> developer. Participated in every stage of development from product planning to data modeling, implementation, testing and review.  Designed and built a recommendation system using Neo4j (graph database) and a database synchronization layer.  Routinely handled full ownership of feature implementation.  Built out tools for team metrics tracking.  Mentored </w:t>
-      </w:r>
-      <w:r>
-        <w:rPr>
-          <w:rStyle w:val="None"/>
-          <w:rFonts w:ascii="Times New Roman" w:hAnsi="Times New Roman"/>
-          <w:sz w:val="21"/>
-          <w:szCs w:val="21"/>
-          <w:rtl w:val="0"/>
-          <w:lang w:val="en-US"/>
-        </w:rPr>
-        <w:t>other engineers</w:t>
-      </w:r>
-      <w:r>
-        <w:rPr>
-          <w:rStyle w:val="None"/>
-          <w:rFonts w:ascii="Times New Roman" w:hAnsi="Times New Roman"/>
-          <w:sz w:val="21"/>
-          <w:szCs w:val="21"/>
-          <w:rtl w:val="0"/>
-        </w:rPr>
-        <w:t>.</w:t>
-      </w:r>
-    </w:p>
-    <w:p>
-      <w:pPr>
-        <w:pStyle w:val="Body"/>
-        <w:spacing w:after="0" w:line="240" w:lineRule="auto"/>
-        <w:rPr>
-          <w:rStyle w:val="None"/>
-          <w:rFonts w:ascii="Times New Roman" w:cs="Times New Roman" w:hAnsi="Times New Roman" w:eastAsia="Times New Roman"/>
-          <w:b w:val="1"/>
-          <w:bCs w:val="1"/>
-          <w:sz w:val="21"/>
-          <w:szCs w:val="21"/>
-        </w:rPr>
-      </w:pPr>
-    </w:p>
-    <w:p>
-      <w:pPr>
-        <w:pStyle w:val="Body"/>
-        <w:spacing w:after="0" w:line="240" w:lineRule="auto"/>
-        <w:rPr>
-          <w:rStyle w:val="None"/>
-          <w:rFonts w:ascii="Times New Roman" w:cs="Times New Roman" w:hAnsi="Times New Roman" w:eastAsia="Times New Roman"/>
-          <w:b w:val="1"/>
-          <w:bCs w:val="1"/>
-          <w:sz w:val="21"/>
-          <w:szCs w:val="21"/>
-        </w:rPr>
-      </w:pPr>
-      <w:r>
-        <w:rPr>
-          <w:rStyle w:val="None"/>
-          <w:rFonts w:ascii="Times New Roman" w:hAnsi="Times New Roman"/>
-          <w:b w:val="1"/>
-          <w:bCs w:val="1"/>
-          <w:sz w:val="21"/>
-          <w:szCs w:val="21"/>
-          <w:rtl w:val="0"/>
-          <w:lang w:val="en-US"/>
-        </w:rPr>
-        <w:t>Mechanical Engineer:</w:t>
-      </w:r>
-    </w:p>
-    <w:p>
-      <w:pPr>
-        <w:pStyle w:val="Body"/>
-        <w:spacing w:after="0" w:line="240" w:lineRule="auto"/>
-        <w:rPr>
-          <w:rStyle w:val="None"/>
-          <w:rFonts w:ascii="Times New Roman" w:cs="Times New Roman" w:hAnsi="Times New Roman" w:eastAsia="Times New Roman"/>
-          <w:sz w:val="21"/>
-          <w:szCs w:val="21"/>
-        </w:rPr>
-      </w:pPr>
-      <w:r>
-        <w:rPr>
-          <w:rStyle w:val="None"/>
-          <w:rFonts w:ascii="Times New Roman" w:hAnsi="Times New Roman"/>
-          <w:sz w:val="21"/>
-          <w:szCs w:val="21"/>
-          <w:rtl w:val="0"/>
-          <w:lang w:val="en-US"/>
-        </w:rPr>
-        <w:t>Promoted to Director of Engineering for Stewart Filmscreen</w:t>
-      </w:r>
-      <w:r>
-        <w:rPr>
-          <w:rStyle w:val="None"/>
-          <w:rFonts w:ascii="Times New Roman" w:hAnsi="Times New Roman"/>
-          <w:sz w:val="21"/>
-          <w:szCs w:val="21"/>
-          <w:rtl w:val="0"/>
-        </w:rPr>
-        <w:t>.</w:t>
-      </w:r>
-      <w:r>
-        <w:rPr>
-          <w:rStyle w:val="None"/>
-          <w:rFonts w:ascii="Times New Roman" w:hAnsi="Times New Roman"/>
-          <w:sz w:val="21"/>
-          <w:szCs w:val="21"/>
-          <w:rtl w:val="0"/>
-          <w:lang w:val="en-US"/>
-        </w:rPr>
-        <w:t xml:space="preserve">  10 years of industry experience focusing on cradle </w:t>
-      </w:r>
-      <w:r>
-        <w:rPr>
-          <w:rStyle w:val="None"/>
-          <w:rFonts w:ascii="Times New Roman" w:hAnsi="Times New Roman"/>
-          <w:sz w:val="21"/>
-          <w:szCs w:val="21"/>
-          <w:rtl w:val="0"/>
-          <w:lang w:val="en-US"/>
-        </w:rPr>
-        <w:t>grave new product development, continuous product improvement, process automation, manufacturing \ support and warranty analysis.  Experienced in new employee training \ mentorship.  Extremely proficient in 3d modeling, with good knowledge of FEA, CFD simulation and computer programming.</w:t>
+          <w:sz w:val="21"/>
+          <w:szCs w:val="21"/>
+        </w:rPr>
+      </w:pPr>
+      <w:r>
+        <w:rPr>
+          <w:rStyle w:val="None"/>
+          <w:rFonts w:ascii="Times New Roman" w:hAnsi="Times New Roman"/>
+          <w:sz w:val="21"/>
+          <w:szCs w:val="21"/>
+          <w:rtl w:val="0"/>
+          <w:lang w:val="en-US"/>
+        </w:rPr>
+        <w:t>With 13 years of diverse engineering experience, I possess a unique combination of technical expertise and leadership capabilities. I have successfully designed and built complex systems, mentored technical teams, and driven continuous product improvement while staying up-to-date with the latest technological advancements. My proficiency in process automation, manufacturing, and warranty analysis highlights my ability to manage complex projects and ensure efficient workflows. As a Director of Engineering, I have honed my leadership skills, mentored new employees, and created a positive work environment. With experience in a startup environment, I have demonstrated versatility, adaptability, and innovation in dynamic settings.</w:t>
       </w:r>
     </w:p>
     <w:p>
@@ -538,7 +372,7 @@
                 <wp:positionV relativeFrom="line">
                   <wp:posOffset>41275</wp:posOffset>
                 </wp:positionV>
-                <wp:extent cx="7334253" cy="19051"/>
+                <wp:extent cx="7334253" cy="19052"/>
                 <wp:effectExtent l="0" t="0" r="0" b="0"/>
                 <wp:wrapNone/>
                 <wp:docPr id="1073741827" name="officeArt object" descr="officeArt object"/>
@@ -550,7 +384,7 @@
                       <wps:spPr>
                         <a:xfrm>
                           <a:off x="0" y="0"/>
-                          <a:ext cx="7334253" cy="19051"/>
+                          <a:ext cx="7334253" cy="19052"/>
                         </a:xfrm>
                         <a:prstGeom prst="line">
                           <a:avLst/>
@@ -634,7 +468,7 @@
                 <wp:positionV relativeFrom="line">
                   <wp:posOffset>-9524</wp:posOffset>
                 </wp:positionV>
-                <wp:extent cx="7334253" cy="19051"/>
+                <wp:extent cx="7334253" cy="19052"/>
                 <wp:effectExtent l="0" t="0" r="0" b="0"/>
                 <wp:wrapNone/>
                 <wp:docPr id="1073741828" name="officeArt object" descr="officeArt object"/>
@@ -646,7 +480,7 @@
                       <wps:spPr>
                         <a:xfrm>
                           <a:off x="0" y="0"/>
-                          <a:ext cx="7334253" cy="19051"/>
+                          <a:ext cx="7334253" cy="19052"/>
                         </a:xfrm>
                         <a:prstGeom prst="line">
                           <a:avLst/>
@@ -843,7 +677,7 @@
                 <wp:positionV relativeFrom="line">
                   <wp:posOffset>3175</wp:posOffset>
                 </wp:positionV>
-                <wp:extent cx="7334253" cy="19051"/>
+                <wp:extent cx="7334253" cy="19052"/>
                 <wp:effectExtent l="0" t="0" r="0" b="0"/>
                 <wp:wrapNone/>
                 <wp:docPr id="1073741829" name="officeArt object" descr="officeArt object"/>
@@ -855,7 +689,7 @@
                       <wps:spPr>
                         <a:xfrm>
                           <a:off x="0" y="0"/>
-                          <a:ext cx="7334253" cy="19051"/>
+                          <a:ext cx="7334253" cy="19052"/>
                         </a:xfrm>
                         <a:prstGeom prst="line">
                           <a:avLst/>
@@ -964,7 +798,7 @@
           <w:rtl w:val="0"/>
           <w:lang w:val="en-US"/>
         </w:rPr>
-        <w:t>Full-Stack Developer</w:t>
+        <w:t>Software Engineer</w:t>
       </w:r>
       <w:r>
         <w:rPr>
@@ -1691,66 +1525,6 @@
           <w:rFonts w:ascii="Times New Roman" w:cs="Times New Roman" w:hAnsi="Times New Roman" w:eastAsia="Times New Roman"/>
           <w:sz w:val="21"/>
           <w:szCs w:val="21"/>
-        </w:rPr>
-      </w:pPr>
-    </w:p>
-    <w:p>
-      <w:pPr>
-        <w:pStyle w:val="Body"/>
-        <w:spacing w:after="0" w:line="240" w:lineRule="auto"/>
-        <w:rPr>
-          <w:rStyle w:val="None"/>
-          <w:rFonts w:ascii="Times New Roman" w:cs="Times New Roman" w:hAnsi="Times New Roman" w:eastAsia="Times New Roman"/>
-          <w:sz w:val="21"/>
-          <w:szCs w:val="21"/>
-        </w:rPr>
-      </w:pPr>
-    </w:p>
-    <w:p>
-      <w:pPr>
-        <w:pStyle w:val="Body"/>
-        <w:spacing w:after="0" w:line="240" w:lineRule="auto"/>
-        <w:rPr>
-          <w:rStyle w:val="None"/>
-          <w:rFonts w:ascii="Times New Roman" w:cs="Times New Roman" w:hAnsi="Times New Roman" w:eastAsia="Times New Roman"/>
-          <w:b w:val="1"/>
-          <w:bCs w:val="1"/>
-        </w:rPr>
-      </w:pPr>
-    </w:p>
-    <w:p>
-      <w:pPr>
-        <w:pStyle w:val="Body"/>
-        <w:spacing w:after="0" w:line="240" w:lineRule="auto"/>
-        <w:rPr>
-          <w:rStyle w:val="None"/>
-          <w:rFonts w:ascii="Times New Roman" w:cs="Times New Roman" w:hAnsi="Times New Roman" w:eastAsia="Times New Roman"/>
-          <w:b w:val="1"/>
-          <w:bCs w:val="1"/>
-        </w:rPr>
-      </w:pPr>
-    </w:p>
-    <w:p>
-      <w:pPr>
-        <w:pStyle w:val="Body"/>
-        <w:spacing w:after="0" w:line="240" w:lineRule="auto"/>
-        <w:rPr>
-          <w:rStyle w:val="None"/>
-          <w:rFonts w:ascii="Times New Roman" w:cs="Times New Roman" w:hAnsi="Times New Roman" w:eastAsia="Times New Roman"/>
-          <w:b w:val="1"/>
-          <w:bCs w:val="1"/>
-        </w:rPr>
-      </w:pPr>
-    </w:p>
-    <w:p>
-      <w:pPr>
-        <w:pStyle w:val="Body"/>
-        <w:spacing w:after="0" w:line="240" w:lineRule="auto"/>
-        <w:rPr>
-          <w:rStyle w:val="None"/>
-          <w:rFonts w:ascii="Times New Roman" w:cs="Times New Roman" w:hAnsi="Times New Roman" w:eastAsia="Times New Roman"/>
-          <w:b w:val="1"/>
-          <w:bCs w:val="1"/>
         </w:rPr>
       </w:pPr>
     </w:p>
@@ -2118,7 +1892,7 @@
                 <wp:positionV relativeFrom="line">
                   <wp:posOffset>41275</wp:posOffset>
                 </wp:positionV>
-                <wp:extent cx="7334253" cy="19051"/>
+                <wp:extent cx="7334253" cy="19052"/>
                 <wp:effectExtent l="0" t="0" r="0" b="0"/>
                 <wp:wrapNone/>
                 <wp:docPr id="1073741830" name="officeArt object" descr="officeArt object"/>
@@ -2130,7 +1904,7 @@
                       <wps:spPr>
                         <a:xfrm>
                           <a:off x="0" y="0"/>
-                          <a:ext cx="7334253" cy="19051"/>
+                          <a:ext cx="7334253" cy="19052"/>
                         </a:xfrm>
                         <a:prstGeom prst="line">
                           <a:avLst/>
@@ -2264,7 +2038,7 @@
                 <wp:positionV relativeFrom="line">
                   <wp:posOffset>-9524</wp:posOffset>
                 </wp:positionV>
-                <wp:extent cx="7334253" cy="19051"/>
+                <wp:extent cx="7334253" cy="19052"/>
                 <wp:effectExtent l="0" t="0" r="0" b="0"/>
                 <wp:wrapNone/>
                 <wp:docPr id="1073741831" name="officeArt object" descr="officeArt object"/>
@@ -2276,7 +2050,7 @@
                       <wps:spPr>
                         <a:xfrm>
                           <a:off x="0" y="0"/>
-                          <a:ext cx="7334253" cy="19051"/>
+                          <a:ext cx="7334253" cy="19052"/>
                         </a:xfrm>
                         <a:prstGeom prst="line">
                           <a:avLst/>
@@ -2478,7 +2252,7 @@
                 <wp:positionV relativeFrom="line">
                   <wp:posOffset>3175</wp:posOffset>
                 </wp:positionV>
-                <wp:extent cx="7334253" cy="19051"/>
+                <wp:extent cx="7334253" cy="19052"/>
                 <wp:effectExtent l="0" t="0" r="0" b="0"/>
                 <wp:wrapNone/>
                 <wp:docPr id="1073741832" name="officeArt object" descr="officeArt object"/>
@@ -2490,7 +2264,7 @@
                       <wps:spPr>
                         <a:xfrm>
                           <a:off x="0" y="0"/>
-                          <a:ext cx="7334253" cy="19051"/>
+                          <a:ext cx="7334253" cy="19052"/>
                         </a:xfrm>
                         <a:prstGeom prst="line">
                           <a:avLst/>
@@ -4579,7 +4353,7 @@
                 <wp:positionV relativeFrom="line">
                   <wp:posOffset>-22223</wp:posOffset>
                 </wp:positionV>
-                <wp:extent cx="7334253" cy="19051"/>
+                <wp:extent cx="7334253" cy="19052"/>
                 <wp:effectExtent l="0" t="0" r="0" b="0"/>
                 <wp:wrapNone/>
                 <wp:docPr id="1073741833" name="officeArt object" descr="officeArt object"/>
@@ -4591,7 +4365,7 @@
                       <wps:spPr>
                         <a:xfrm>
                           <a:off x="0" y="0"/>
-                          <a:ext cx="7334253" cy="19051"/>
+                          <a:ext cx="7334253" cy="19052"/>
                         </a:xfrm>
                         <a:prstGeom prst="line">
                           <a:avLst/>
@@ -4786,103 +4560,10 @@
         <w:rPr>
           <w:rStyle w:val="None"/>
           <w:rFonts w:ascii="Times New Roman" w:cs="Times New Roman" w:hAnsi="Times New Roman" w:eastAsia="Times New Roman"/>
-          <w:sz w:val="8"/>
-          <w:szCs w:val="8"/>
-        </w:rPr>
-      </w:pPr>
-    </w:p>
-    <w:p>
-      <w:pPr>
-        <w:pStyle w:val="Body"/>
-        <w:spacing w:after="0" w:line="240" w:lineRule="auto"/>
-        <w:rPr>
-          <w:rStyle w:val="None"/>
-          <w:rFonts w:ascii="Times New Roman" w:cs="Times New Roman" w:hAnsi="Times New Roman" w:eastAsia="Times New Roman"/>
-          <w:sz w:val="21"/>
-          <w:szCs w:val="21"/>
-        </w:rPr>
-      </w:pPr>
-      <w:r>
-        <w:rPr>
-          <w:rStyle w:val="None"/>
-          <w:rFonts w:ascii="Times New Roman" w:hAnsi="Times New Roman"/>
-          <w:sz w:val="21"/>
-          <w:szCs w:val="21"/>
-          <w:rtl w:val="0"/>
-          <w:lang w:val="en-US"/>
-        </w:rPr>
-        <w:t>Solidworks Professional Training in CFD / FEA / Sheet Metal / Weldments</w:t>
-      </w:r>
-    </w:p>
-    <w:p>
-      <w:pPr>
-        <w:pStyle w:val="Body"/>
-        <w:spacing w:after="0" w:line="240" w:lineRule="auto"/>
-        <w:rPr>
-          <w:rStyle w:val="None"/>
-          <w:rFonts w:ascii="Times New Roman" w:cs="Times New Roman" w:hAnsi="Times New Roman" w:eastAsia="Times New Roman"/>
-          <w:sz w:val="8"/>
-          <w:szCs w:val="8"/>
-        </w:rPr>
-      </w:pPr>
-    </w:p>
-    <w:p>
-      <w:pPr>
-        <w:pStyle w:val="Body"/>
-        <w:spacing w:after="0" w:line="240" w:lineRule="auto"/>
-        <w:rPr>
-          <w:rStyle w:val="None"/>
-          <w:rFonts w:ascii="Times New Roman" w:cs="Times New Roman" w:hAnsi="Times New Roman" w:eastAsia="Times New Roman"/>
-          <w:sz w:val="21"/>
-          <w:szCs w:val="21"/>
-        </w:rPr>
-      </w:pPr>
-      <w:r>
-        <w:rPr>
-          <w:rStyle w:val="None"/>
-          <w:rFonts w:ascii="Times New Roman" w:hAnsi="Times New Roman"/>
-          <w:sz w:val="21"/>
-          <w:szCs w:val="21"/>
-          <w:rtl w:val="0"/>
-          <w:lang w:val="en-US"/>
-        </w:rPr>
-        <w:t>Geomagic Design X Professional Training</w:t>
-      </w:r>
-    </w:p>
-    <w:p>
-      <w:pPr>
-        <w:pStyle w:val="Body"/>
-        <w:spacing w:after="0" w:line="240" w:lineRule="auto"/>
-        <w:rPr>
-          <w:rStyle w:val="None"/>
-          <w:rFonts w:ascii="Times New Roman" w:cs="Times New Roman" w:hAnsi="Times New Roman" w:eastAsia="Times New Roman"/>
-          <w:sz w:val="8"/>
-          <w:szCs w:val="8"/>
-        </w:rPr>
-      </w:pPr>
-    </w:p>
-    <w:p>
-      <w:pPr>
-        <w:pStyle w:val="Body"/>
-        <w:spacing w:after="0" w:line="240" w:lineRule="auto"/>
-        <w:rPr>
-          <w:rStyle w:val="None"/>
-          <w:rFonts w:ascii="Times New Roman" w:cs="Times New Roman" w:hAnsi="Times New Roman" w:eastAsia="Times New Roman"/>
-          <w:sz w:val="21"/>
-          <w:szCs w:val="21"/>
-        </w:rPr>
-      </w:pPr>
-      <w:r>
-        <w:rPr>
-          <w:rStyle w:val="None"/>
-          <w:rFonts w:ascii="Times New Roman" w:hAnsi="Times New Roman"/>
-          <w:sz w:val="21"/>
-          <w:szCs w:val="21"/>
-          <w:rtl w:val="0"/>
-          <w:lang w:val="en-US"/>
-        </w:rPr>
-        <w:t>Faro Edge Cam 10 Measure 2 Professional Training</w:t>
-      </w:r>
+          <w:sz w:val="21"/>
+          <w:szCs w:val="21"/>
+        </w:rPr>
+      </w:pPr>
     </w:p>
     <w:p>
       <w:pPr>
@@ -4922,7 +4603,7 @@
                 <wp:positionV relativeFrom="line">
                   <wp:posOffset>-34923</wp:posOffset>
                 </wp:positionV>
-                <wp:extent cx="7334253" cy="19051"/>
+                <wp:extent cx="7334253" cy="19052"/>
                 <wp:effectExtent l="0" t="0" r="0" b="0"/>
                 <wp:wrapNone/>
                 <wp:docPr id="1073741834" name="officeArt object" descr="officeArt object"/>
@@ -4934,7 +4615,7 @@
                       <wps:spPr>
                         <a:xfrm>
                           <a:off x="0" y="0"/>
-                          <a:ext cx="7334253" cy="19051"/>
+                          <a:ext cx="7334253" cy="19052"/>
                         </a:xfrm>
                         <a:prstGeom prst="line">
                           <a:avLst/>

</xml_diff>